<commit_message>
update package  "motionlib" and change the default port to 31415.
here, a period end of this project.
</commit_message>
<xml_diff>
--- a/Maunal_NaoControlCenter/Maunal_NaoControlCenter.docx
+++ b/Maunal_NaoControlCenter/Maunal_NaoControlCenter.docx
@@ -220,8 +220,6 @@
         <w:pStyle w:val="a5"/>
         <w:ind w:left="360" w:firstLineChars="0" w:firstLine="0"/>
       </w:pPr>
-      <w:bookmarkStart w:id="0" w:name="_GoBack"/>
-      <w:bookmarkEnd w:id="0"/>
     </w:p>
     <w:p>
       <w:pPr>
@@ -276,16 +274,10 @@
         <w:rPr>
           <w:rFonts w:hint="eastAsia"/>
         </w:rPr>
-        <w:t>分钟不等，待机器人发出“looking</w:t>
-      </w:r>
-      <w:r>
-        <w:t xml:space="preserve"> </w:t>
-      </w:r>
-      <w:r>
-        <w:rPr>
-          <w:rFonts w:hint="eastAsia"/>
-        </w:rPr>
-        <w:t>for</w:t>
+        <w:t>分钟不等，待机器人发出“</w:t>
+      </w:r>
+      <w:r>
+        <w:t>…</w:t>
       </w:r>
       <w:r>
         <w:t xml:space="preserve"> connected … </w:t>
@@ -388,7 +380,18 @@
         <w:rPr>
           <w:rFonts w:hint="eastAsia"/>
         </w:rPr>
-        <w:t>访问1111端口，具体操作为：打开浏览器，访问链接</w:t>
+        <w:t>访问</w:t>
+      </w:r>
+      <w:r>
+        <w:t>31415</w:t>
+      </w:r>
+      <w:bookmarkStart w:id="0" w:name="_GoBack"/>
+      <w:bookmarkEnd w:id="0"/>
+      <w:r>
+        <w:rPr>
+          <w:rFonts w:hint="eastAsia"/>
+        </w:rPr>
+        <w:t>端口，具体操作为：打开浏览器，访问链接</w:t>
       </w:r>
       <w:r>
         <w:rPr>
@@ -404,12 +407,18 @@
           <w:rFonts w:hint="eastAsia"/>
           <w:u w:val="single"/>
         </w:rPr>
-        <w:t>ip:1111</w:t>
+        <w:t>ip:</w:t>
       </w:r>
       <w:r>
         <w:t xml:space="preserve"> </w:t>
       </w:r>
       <w:r>
+        <w:rPr>
+          <w:u w:val="single"/>
+        </w:rPr>
+        <w:t>31415</w:t>
+      </w:r>
+      <w:r>
         <w:t xml:space="preserve">] </w:t>
       </w:r>
       <w:r>
@@ -452,7 +461,10 @@
         <w:rPr>
           <w:rFonts w:hint="eastAsia"/>
         </w:rPr>
-        <w:t>:1111</w:t>
+        <w:t>:</w:t>
+      </w:r>
+      <w:r>
+        <w:t xml:space="preserve"> 31415</w:t>
       </w:r>
       <w:r>
         <w:t>)</w:t>
@@ -473,7 +485,25 @@
         <w:rPr>
           <w:rFonts w:hint="eastAsia"/>
         </w:rPr>
-        <w:t>即可进入如下控制台界面。</w:t>
+        <w:t>即可进入如下控制台界面</w:t>
+      </w:r>
+      <w:r>
+        <w:rPr>
+          <w:rFonts w:hint="eastAsia"/>
+        </w:rPr>
+        <w:t>（apple手机和电脑可访问&lt;nao.local:</w:t>
+      </w:r>
+      <w:r>
+        <w:t xml:space="preserve"> 31415</w:t>
+      </w:r>
+      <w:r>
+        <w:t>&gt;</w:t>
+      </w:r>
+      <w:r>
+        <w:rPr>
+          <w:rFonts w:hint="eastAsia"/>
+        </w:rPr>
+        <w:t>）</w:t>
       </w:r>
     </w:p>
     <w:p/>
@@ -1280,18 +1310,6 @@
           <w:rFonts w:ascii="华文行楷" w:eastAsia="华文行楷" w:hint="eastAsia"/>
         </w:rPr>
         <w:t>机器人团队</w:t>
-      </w:r>
-      <w:r>
-        <w:rPr>
-          <w:rFonts w:ascii="华文行楷" w:eastAsia="华文行楷" w:hint="eastAsia"/>
-        </w:rPr>
-        <w:t>※</w:t>
-      </w:r>
-      <w:r>
-        <w:rPr>
-          <w:rFonts w:ascii="华文行楷" w:eastAsia="华文行楷" w:hint="eastAsia"/>
-        </w:rPr>
-        <w:t>朱富贵</w:t>
       </w:r>
     </w:p>
     <w:p>
@@ -1429,6 +1447,7 @@
         <w:p>
           <w:pPr>
             <w:pStyle w:val="a3"/>
+            <w:wordWrap w:val="0"/>
             <w:spacing w:before="0" w:after="0"/>
             <w:jc w:val="right"/>
             <w:rPr>
@@ -1442,7 +1461,14 @@
               <w:sz w:val="24"/>
               <w:szCs w:val="24"/>
             </w:rPr>
-            <w:t>机器人团队</w:t>
+            <w:t>GIA-Robot</w:t>
+          </w:r>
+          <w:r>
+            <w:rPr>
+              <w:sz w:val="24"/>
+              <w:szCs w:val="24"/>
+            </w:rPr>
+            <w:t>Team</w:t>
           </w:r>
         </w:p>
       </w:tc>

</xml_diff>